<commit_message>
Update Report - Utilising raymarching and signed-distance functions to render a scene of primitives.docx
</commit_message>
<xml_diff>
--- a/Documents/Report - Utilising raymarching and signed-distance functions to render a scene of primitives.docx
+++ b/Documents/Report - Utilising raymarching and signed-distance functions to render a scene of primitives.docx
@@ -2092,16 +2092,11 @@
       <w:r>
         <w:t xml:space="preserve">This method of using a signed distance function to determine the shape of objects in the scene allows for many effects which are difficult to achieve using traditional rasterised rendering. For example, object smoothing/morphing, real-time CSG </w:t>
       </w:r>
-      <w:proofErr w:type="spellStart"/>
       <w:r>
         <w:t>b</w:t>
       </w:r>
       <w:r>
-        <w:t>oolean</w:t>
-      </w:r>
-      <w:proofErr w:type="spellEnd"/>
-      <w:r>
-        <w:t xml:space="preserve"> operat</w:t>
+        <w:t>oolean operat</w:t>
       </w:r>
       <w:r>
         <w:t>ions</w:t>
@@ -2157,21 +2152,7 @@
             <w:rPr>
               <w:color w:val="000000"/>
             </w:rPr>
-            <w:t>(</w:t>
-          </w:r>
-          <w:proofErr w:type="spellStart"/>
-          <w:r>
-            <w:rPr>
-              <w:color w:val="000000"/>
-            </w:rPr>
-            <w:t>Akenine-Möller</w:t>
-          </w:r>
-          <w:proofErr w:type="spellEnd"/>
-          <w:r>
-            <w:rPr>
-              <w:color w:val="000000"/>
-            </w:rPr>
-            <w:t xml:space="preserve"> et al., 2018)</w:t>
+            <w:t>(Akenine-Möller et al., 2018)</w:t>
           </w:r>
         </w:sdtContent>
       </w:sdt>
@@ -2421,26 +2402,13 @@
             <w:docPart w:val="DefaultPlaceholder_-1854013440"/>
           </w:placeholder>
         </w:sdtPr>
+        <w:sdtEndPr/>
         <w:sdtContent>
           <w:r>
             <w:rPr>
               <w:color w:val="000000"/>
             </w:rPr>
-            <w:t>(</w:t>
-          </w:r>
-          <w:proofErr w:type="spellStart"/>
-          <w:r>
-            <w:rPr>
-              <w:color w:val="000000"/>
-            </w:rPr>
-            <w:t>Biagioli</w:t>
-          </w:r>
-          <w:proofErr w:type="spellEnd"/>
-          <w:r>
-            <w:rPr>
-              <w:color w:val="000000"/>
-            </w:rPr>
-            <w:t>, 2016)</w:t>
+            <w:t>(Biagioli, 2016)</w:t>
           </w:r>
         </w:sdtContent>
       </w:sdt>
@@ -2464,11 +2432,6 @@
       </w:r>
     </w:p>
     <w:p>
-      <w:pPr>
-        <w:rPr>
-          <w:vertAlign w:val="subscript"/>
-        </w:rPr>
-      </w:pPr>
       <w:r>
         <w:t xml:space="preserve">An improved algorithm </w:t>
       </w:r>
@@ -2485,7 +2448,13 @@
         <w:t>st</w:t>
       </w:r>
       <w:r>
-        <w:t xml:space="preserve"> distance from the current point to any object in the scene</w:t>
+        <w:t xml:space="preserve"> distance from the current po</w:t>
+      </w:r>
+      <w:r>
+        <w:t>sition</w:t>
+      </w:r>
+      <w:r>
+        <w:t xml:space="preserve"> to any object in the scene</w:t>
       </w:r>
       <w:r>
         <w:t xml:space="preserve">. As the ray approaches a surface, the distance travelled becomes increasingly shorter </w:t>
@@ -2501,6 +2470,7 @@
             <w:docPart w:val="DefaultPlaceholder_-1854013440"/>
           </w:placeholder>
         </w:sdtPr>
+        <w:sdtEndPr/>
         <w:sdtContent>
           <w:r>
             <w:rPr>
@@ -2526,6 +2496,11 @@
         <w:t xml:space="preserve"> any geometry. This method is referred to as sphere tracing. See appendix 2 for a visual representation of sphere tracing.</w:t>
       </w:r>
     </w:p>
+    <w:p>
+      <w:r>
+        <w:t>Ray marching is commonly used for rendering volumetric objects, such as clouds.</w:t>
+      </w:r>
+    </w:p>
     <w:p/>
     <w:p>
       <w:pPr>
@@ -2977,15 +2952,7 @@
         </w:numPr>
       </w:pPr>
       <w:r>
-        <w:t xml:space="preserve">What future projects open the next chapter, should this projects research be continued further into </w:t>
-      </w:r>
-      <w:proofErr w:type="gramStart"/>
-      <w:r>
-        <w:t>Master Degree</w:t>
-      </w:r>
-      <w:proofErr w:type="gramEnd"/>
-      <w:r>
-        <w:t xml:space="preserve"> for example?</w:t>
+        <w:t>What future projects open the next chapter, should this projects research be continued further into Master Degree for example?</w:t>
       </w:r>
       <w:r>
         <w:br w:type="page"/>
@@ -3024,61 +2991,11 @@
               <w:szCs w:val="24"/>
             </w:rPr>
           </w:pPr>
-          <w:proofErr w:type="spellStart"/>
           <w:r>
             <w:rPr>
               <w:rFonts w:eastAsia="Times New Roman"/>
             </w:rPr>
-            <w:t>Akenine-Möller</w:t>
-          </w:r>
-          <w:proofErr w:type="spellEnd"/>
-          <w:r>
-            <w:rPr>
-              <w:rFonts w:eastAsia="Times New Roman"/>
-            </w:rPr>
-            <w:t xml:space="preserve">, T., Haines, E., Hoffman, N., </w:t>
-          </w:r>
-          <w:proofErr w:type="spellStart"/>
-          <w:r>
-            <w:rPr>
-              <w:rFonts w:eastAsia="Times New Roman"/>
-            </w:rPr>
-            <w:t>Pesce</w:t>
-          </w:r>
-          <w:proofErr w:type="spellEnd"/>
-          <w:r>
-            <w:rPr>
-              <w:rFonts w:eastAsia="Times New Roman"/>
-            </w:rPr>
-            <w:t xml:space="preserve">, A., </w:t>
-          </w:r>
-          <w:proofErr w:type="spellStart"/>
-          <w:r>
-            <w:rPr>
-              <w:rFonts w:eastAsia="Times New Roman"/>
-            </w:rPr>
-            <w:t>Hillaire</w:t>
-          </w:r>
-          <w:proofErr w:type="spellEnd"/>
-          <w:r>
-            <w:rPr>
-              <w:rFonts w:eastAsia="Times New Roman"/>
-            </w:rPr>
-            <w:t xml:space="preserve">, S. &amp; </w:t>
-          </w:r>
-          <w:proofErr w:type="spellStart"/>
-          <w:r>
-            <w:rPr>
-              <w:rFonts w:eastAsia="Times New Roman"/>
-            </w:rPr>
-            <w:t>Iwanicki</w:t>
-          </w:r>
-          <w:proofErr w:type="spellEnd"/>
-          <w:r>
-            <w:rPr>
-              <w:rFonts w:eastAsia="Times New Roman"/>
-            </w:rPr>
-            <w:t xml:space="preserve">, M. (2018). </w:t>
+            <w:t xml:space="preserve">Akenine-Möller, T., Haines, E., Hoffman, N., Pesce, A., Hillaire, S. &amp; Iwanicki, M. (2018). </w:t>
           </w:r>
           <w:r>
             <w:rPr>
@@ -3105,19 +3022,11 @@
               <w:rFonts w:eastAsia="Times New Roman"/>
             </w:rPr>
           </w:pPr>
-          <w:proofErr w:type="spellStart"/>
           <w:r>
             <w:rPr>
               <w:rFonts w:eastAsia="Times New Roman"/>
             </w:rPr>
-            <w:t>Biagioli</w:t>
-          </w:r>
-          <w:proofErr w:type="spellEnd"/>
-          <w:r>
-            <w:rPr>
-              <w:rFonts w:eastAsia="Times New Roman"/>
-            </w:rPr>
-            <w:t xml:space="preserve">, A. (2016). </w:t>
+            <w:t xml:space="preserve">Biagioli, A. (2016). </w:t>
           </w:r>
           <w:r>
             <w:rPr>
@@ -3148,21 +3057,7 @@
             <w:rPr>
               <w:rFonts w:eastAsia="Times New Roman"/>
             </w:rPr>
-            <w:t xml:space="preserve">Hart, J.C. (1996). Sphere tracing: a geometric method for the </w:t>
-          </w:r>
-          <w:proofErr w:type="spellStart"/>
-          <w:r>
-            <w:rPr>
-              <w:rFonts w:eastAsia="Times New Roman"/>
-            </w:rPr>
-            <w:t>antialiased</w:t>
-          </w:r>
-          <w:proofErr w:type="spellEnd"/>
-          <w:r>
-            <w:rPr>
-              <w:rFonts w:eastAsia="Times New Roman"/>
-            </w:rPr>
-            <w:t xml:space="preserve"> ray tracing of implicit surfaces. </w:t>
+            <w:t xml:space="preserve">Hart, J.C. (1996). Sphere tracing: a geometric method for the antialiased ray tracing of implicit surfaces. </w:t>
           </w:r>
           <w:r>
             <w:rPr>
@@ -3193,21 +3088,7 @@
             <w:rPr>
               <w:rFonts w:eastAsia="Times New Roman"/>
             </w:rPr>
-            <w:t xml:space="preserve">Hart, J.C., </w:t>
-          </w:r>
-          <w:proofErr w:type="spellStart"/>
-          <w:r>
-            <w:rPr>
-              <w:rFonts w:eastAsia="Times New Roman"/>
-            </w:rPr>
-            <w:t>Sandin</w:t>
-          </w:r>
-          <w:proofErr w:type="spellEnd"/>
-          <w:r>
-            <w:rPr>
-              <w:rFonts w:eastAsia="Times New Roman"/>
-            </w:rPr>
-            <w:t xml:space="preserve">, D.J. &amp; Kauffman, L.H. (1989). Ray tracing deterministic 3-D fractals. </w:t>
+            <w:t xml:space="preserve">Hart, J.C., Sandin, D.J. &amp; Kauffman, L.H. (1989). Ray tracing deterministic 3-D fractals. </w:t>
           </w:r>
           <w:r>
             <w:rPr>
@@ -3252,21 +3133,7 @@
             <w:rPr>
               <w:rFonts w:eastAsia="Times New Roman"/>
             </w:rPr>
-            <w:t xml:space="preserve">. [Online]. 23. </w:t>
-          </w:r>
-          <w:proofErr w:type="spellStart"/>
-          <w:r>
-            <w:rPr>
-              <w:rFonts w:eastAsia="Times New Roman"/>
-            </w:rPr>
-            <w:t>p.pp</w:t>
-          </w:r>
-          <w:proofErr w:type="spellEnd"/>
-          <w:r>
-            <w:rPr>
-              <w:rFonts w:eastAsia="Times New Roman"/>
-            </w:rPr>
-            <w:t>. 343–349. Available from: https://citeseerx.ist.psu.edu/viewdoc/summary?doi=10.1.1.156.1534. [Accessed: 26 October 2021].</w:t>
+            <w:t>. [Online]. 23. p.pp. 343–349. Available from: https://citeseerx.ist.psu.edu/viewdoc/summary?doi=10.1.1.156.1534. [Accessed: 26 October 2021].</w:t>
           </w:r>
         </w:p>
         <w:p>
@@ -6293,6 +6160,7 @@
     <w:rsidRoot w:val="00EB6D93"/>
     <w:rsid w:val="0036128B"/>
     <w:rsid w:val="004618C5"/>
+    <w:rsid w:val="00834D82"/>
     <w:rsid w:val="00AA6763"/>
     <w:rsid w:val="00BC762F"/>
     <w:rsid w:val="00C0656D"/>
@@ -7090,12 +6958,7 @@
 </file>
 
 <file path=customXml/item2.xml><?xml version="1.0" encoding="utf-8"?>
-<?mso-contentType ?>
-<FormTemplates xmlns="http://schemas.microsoft.com/sharepoint/v3/contenttype/forms">
-  <Display>DocumentLibraryForm</Display>
-  <Edit>DocumentLibraryForm</Edit>
-  <New>DocumentLibraryForm</New>
-</FormTemplates>
+<b:Sources xmlns:b="http://schemas.openxmlformats.org/officeDocument/2006/bibliography" xmlns="http://schemas.openxmlformats.org/officeDocument/2006/bibliography" SelectedStyle="\APASixthEditionOfficeOnline.xsl" StyleName="APA" Version="6"/>
 </file>
 
 <file path=customXml/item3.xml><?xml version="1.0" encoding="utf-8"?>
@@ -7269,7 +7132,12 @@
 </file>
 
 <file path=customXml/item4.xml><?xml version="1.0" encoding="utf-8"?>
-<b:Sources xmlns:b="http://schemas.openxmlformats.org/officeDocument/2006/bibliography" xmlns="http://schemas.openxmlformats.org/officeDocument/2006/bibliography" SelectedStyle="\APASixthEditionOfficeOnline.xsl" StyleName="APA" Version="6"/>
+<?mso-contentType ?>
+<FormTemplates xmlns="http://schemas.microsoft.com/sharepoint/v3/contenttype/forms">
+  <Display>DocumentLibraryForm</Display>
+  <Edit>DocumentLibraryForm</Edit>
+  <New>DocumentLibraryForm</New>
+</FormTemplates>
 </file>
 
 <file path=customXml/itemProps1.xml><?xml version="1.0" encoding="utf-8"?>
@@ -7282,9 +7150,9 @@
 </file>
 
 <file path=customXml/itemProps2.xml><?xml version="1.0" encoding="utf-8"?>
-<ds:datastoreItem xmlns:ds="http://schemas.openxmlformats.org/officeDocument/2006/customXml" ds:itemID="{55F8EF15-E290-4DF9-A813-BC8446DFD593}">
+<ds:datastoreItem xmlns:ds="http://schemas.openxmlformats.org/officeDocument/2006/customXml" ds:itemID="{1688C1B0-8E15-4CE5-8C3E-FB1611DB7E5D}">
   <ds:schemaRefs>
-    <ds:schemaRef ds:uri="http://schemas.microsoft.com/sharepoint/v3/contenttype/forms"/>
+    <ds:schemaRef ds:uri="http://schemas.openxmlformats.org/officeDocument/2006/bibliography"/>
   </ds:schemaRefs>
 </ds:datastoreItem>
 </file>
@@ -7308,9 +7176,9 @@
 </file>
 
 <file path=customXml/itemProps4.xml><?xml version="1.0" encoding="utf-8"?>
-<ds:datastoreItem xmlns:ds="http://schemas.openxmlformats.org/officeDocument/2006/customXml" ds:itemID="{1688C1B0-8E15-4CE5-8C3E-FB1611DB7E5D}">
+<ds:datastoreItem xmlns:ds="http://schemas.openxmlformats.org/officeDocument/2006/customXml" ds:itemID="{55F8EF15-E290-4DF9-A813-BC8446DFD593}">
   <ds:schemaRefs>
-    <ds:schemaRef ds:uri="http://schemas.openxmlformats.org/officeDocument/2006/bibliography"/>
+    <ds:schemaRef ds:uri="http://schemas.microsoft.com/sharepoint/v3/contenttype/forms"/>
   </ds:schemaRefs>
 </ds:datastoreItem>
 </file>
</xml_diff>